<commit_message>
Catch up after th eevent
</commit_message>
<xml_diff>
--- a/Q2/How might Morning and.docx
+++ b/Q2/How might Morning and.docx
@@ -139,6 +139,7 @@
           <w:id w:val="-697157059"/>
           <w:citation/>
         </w:sdtPr>
+        <w:sdtEndPr/>
         <w:sdtContent>
           <w:r>
             <w:fldChar w:fldCharType="begin"/>
@@ -167,15 +168,7 @@
         <w:t xml:space="preserve"> </w:t>
       </w:r>
       <w:r>
-        <w:t>“</w:t>
-      </w:r>
-      <w:proofErr w:type="gramStart"/>
-      <w:r>
-        <w:t>to</w:t>
-      </w:r>
-      <w:proofErr w:type="gramEnd"/>
-      <w:r>
-        <w:t xml:space="preserve"> offer him praise and thanksgiving” is one of the three stated aims of the meeting in the minister’</w:t>
+        <w:t>“to offer him praise and thanksgiving” is one of the three stated aims of the meeting in the minister’</w:t>
       </w:r>
       <w:r>
         <w:t xml:space="preserve">s </w:t>
@@ -214,6 +207,7 @@
           <w:id w:val="1584101788"/>
           <w:citation/>
         </w:sdtPr>
+        <w:sdtEndPr/>
         <w:sdtContent>
           <w:r>
             <w:fldChar w:fldCharType="begin"/>
@@ -246,6 +240,7 @@
           <w:id w:val="-1279952022"/>
           <w:citation/>
         </w:sdtPr>
+        <w:sdtEndPr/>
         <w:sdtContent>
           <w:r>
             <w:fldChar w:fldCharType="begin"/>
@@ -281,6 +276,49 @@
       <w:r>
         <w:t xml:space="preserve">Coming together for daily prayer is a major opportunity for creation and strengthening of the church community. </w:t>
       </w:r>
+      <w:r>
+        <w:t xml:space="preserve">It is an opportunity to come together in Christ’s name to be those called out from the wold as the </w:t>
+      </w:r>
+      <w:r>
+        <w:rPr>
+          <w:i/>
+        </w:rPr>
+        <w:t>ekklesía</w:t>
+      </w:r>
+      <w:r>
+        <w:t xml:space="preserve"> </w:t>
+      </w:r>
+      <w:sdt>
+        <w:sdtPr>
+          <w:id w:val="1163655683"/>
+          <w:citation/>
+        </w:sdtPr>
+        <w:sdtContent>
+          <w:r>
+            <w:fldChar w:fldCharType="begin"/>
+          </w:r>
+          <w:r>
+            <w:instrText xml:space="preserve">CITATION white \p 29 \l 2057 </w:instrText>
+          </w:r>
+          <w:r>
+            <w:fldChar w:fldCharType="separate"/>
+          </w:r>
+          <w:r>
+            <w:rPr>
+              <w:noProof/>
+            </w:rPr>
+            <w:t>(White, 2001, p. 29)</w:t>
+          </w:r>
+          <w:r>
+            <w:fldChar w:fldCharType="end"/>
+          </w:r>
+        </w:sdtContent>
+      </w:sdt>
+      <w:r>
+        <w:t xml:space="preserve">. </w:t>
+      </w:r>
+      <w:bookmarkStart w:id="0" w:name="_GoBack"/>
+      <w:bookmarkEnd w:id="0"/>
     </w:p>
     <w:p>
       <w:r>
@@ -303,6 +341,7 @@
           <w:id w:val="1252772635"/>
           <w:citation/>
         </w:sdtPr>
+        <w:sdtEndPr/>
         <w:sdtContent>
           <w:r>
             <w:fldChar w:fldCharType="begin"/>
@@ -345,13 +384,8 @@
       <w:r>
         <w:t xml:space="preserve">the </w:t>
       </w:r>
-      <w:proofErr w:type="spellStart"/>
-      <w:r>
-        <w:t>propers</w:t>
-      </w:r>
-      <w:proofErr w:type="spellEnd"/>
-      <w:r>
-        <w:t>) - the Ministry of the word -</w:t>
+      <w:r>
+        <w:t>propers) - the Ministry of the word -</w:t>
       </w:r>
       <w:r>
         <w:t xml:space="preserve"> provides for one or two readings. If a lectionary is followed, broad coverage of the scriptures will be achieved over time and </w:t>
@@ -391,6 +425,7 @@
           <w:id w:val="-540128701"/>
           <w:citation/>
         </w:sdtPr>
+        <w:sdtEndPr/>
         <w:sdtContent>
           <w:r>
             <w:fldChar w:fldCharType="begin"/>
@@ -427,15 +462,7 @@
         <w:t xml:space="preserve">regular witness. </w:t>
       </w:r>
       <w:r>
-        <w:t>“</w:t>
-      </w:r>
-      <w:proofErr w:type="gramStart"/>
-      <w:r>
-        <w:t>it</w:t>
-      </w:r>
-      <w:proofErr w:type="gramEnd"/>
-      <w:r>
-        <w:t xml:space="preserve"> is the duty of the clergy to say these two offices each day, preferably in church after tolling the bell.</w:t>
+        <w:t>“it is the duty of the clergy to say these two offices each day, preferably in church after tolling the bell.</w:t>
       </w:r>
       <w:r>
         <w:t>”</w:t>
@@ -445,6 +472,7 @@
           <w:id w:val="189419951"/>
           <w:citation/>
         </w:sdtPr>
+        <w:sdtEndPr/>
         <w:sdtContent>
           <w:r>
             <w:fldChar w:fldCharType="begin"/>
@@ -501,6 +529,7 @@
           <w:id w:val="-416246341"/>
           <w:citation/>
         </w:sdtPr>
+        <w:sdtEndPr/>
         <w:sdtContent>
           <w:r>
             <w:fldChar w:fldCharType="begin"/>
@@ -572,23 +601,7 @@
         <w:t xml:space="preserve"> encounters with God as </w:t>
       </w:r>
       <w:r>
-        <w:t>encouraged by the scriptures (</w:t>
-      </w:r>
-      <w:proofErr w:type="spellStart"/>
-      <w:r>
-        <w:t>e.g</w:t>
-      </w:r>
-      <w:proofErr w:type="spellEnd"/>
-      <w:r>
-        <w:t xml:space="preserve"> 1. </w:t>
-      </w:r>
-      <w:proofErr w:type="spellStart"/>
-      <w:r>
-        <w:t>Thes</w:t>
-      </w:r>
-      <w:proofErr w:type="spellEnd"/>
-      <w:r>
-        <w:t xml:space="preserve"> 5:17) and </w:t>
+        <w:t xml:space="preserve">encouraged by the scriptures (e.g 1. Thes 5:17) and </w:t>
       </w:r>
       <w:r>
         <w:t xml:space="preserve">recommended and practiced by the early church </w:t>
@@ -601,6 +614,7 @@
           <w:id w:val="114188417"/>
           <w:citation/>
         </w:sdtPr>
+        <w:sdtEndPr/>
         <w:sdtContent>
           <w:r>
             <w:fldChar w:fldCharType="begin"/>
@@ -626,6 +640,7 @@
         <w:t xml:space="preserve">. </w:t>
       </w:r>
       <w:r>
+        <w:lastRenderedPageBreak/>
         <w:t>Take</w:t>
       </w:r>
       <w:r>
@@ -675,7 +690,6 @@
         <w:spacing w:after="0" w:line="240" w:lineRule="auto"/>
       </w:pPr>
       <w:r>
-        <w:lastRenderedPageBreak/>
         <w:t xml:space="preserve">Through choice of appropriate alternatives the services can be </w:t>
       </w:r>
       <w:r>
@@ -714,6 +728,7 @@
           <w:id w:val="-1426338246"/>
           <w:citation/>
         </w:sdtPr>
+        <w:sdtEndPr/>
         <w:sdtContent>
           <w:r>
             <w:fldChar w:fldCharType="begin"/>
@@ -749,12 +764,7 @@
         <w:spacing w:after="0" w:line="240" w:lineRule="auto"/>
       </w:pPr>
       <w:r>
-        <w:t>The services are accessibly to individuals at home, travelling or at wo</w:t>
-      </w:r>
-      <w:bookmarkStart w:id="0" w:name="_GoBack"/>
-      <w:bookmarkEnd w:id="0"/>
-      <w:r>
-        <w:t>rk; to small groups at a place of worship or elsewhere</w:t>
+        <w:t>The services are accessibly to individuals at home, travelling or at work; to small groups at a place of worship or elsewhere</w:t>
       </w:r>
       <w:r>
         <w:t>. N</w:t>
@@ -826,13 +836,8 @@
       <w:r>
         <w:t xml:space="preserve">Prayer </w:t>
       </w:r>
-      <w:proofErr w:type="gramStart"/>
-      <w:r>
-        <w:t>During</w:t>
-      </w:r>
-      <w:proofErr w:type="gramEnd"/>
-      <w:r>
-        <w:t xml:space="preserve"> the D</w:t>
+      <w:r>
+        <w:t>During the D</w:t>
       </w:r>
       <w:r>
         <w:t xml:space="preserve">ay, </w:t>
@@ -848,6 +853,7 @@
           <w:id w:val="-224524738"/>
           <w:citation/>
         </w:sdtPr>
+        <w:sdtEndPr/>
         <w:sdtContent>
           <w:r>
             <w:fldChar w:fldCharType="begin"/>
@@ -888,13 +894,6 @@
     </w:p>
     <w:sdt>
       <w:sdtPr>
-        <w:id w:val="1192877239"/>
-        <w:docPartObj>
-          <w:docPartGallery w:val="Bibliographies"/>
-          <w:docPartUnique/>
-        </w:docPartObj>
-      </w:sdtPr>
-      <w:sdtEndPr>
         <w:rPr>
           <w:rFonts w:asciiTheme="minorHAnsi" w:eastAsiaTheme="minorHAnsi" w:hAnsiTheme="minorHAnsi" w:cstheme="minorBidi"/>
           <w:color w:val="auto"/>
@@ -902,7 +901,13 @@
           <w:szCs w:val="22"/>
           <w:lang w:val="en-GB"/>
         </w:rPr>
-      </w:sdtEndPr>
+        <w:id w:val="1192877239"/>
+        <w:docPartObj>
+          <w:docPartGallery w:val="Bibliographies"/>
+          <w:docPartUnique/>
+        </w:docPartObj>
+      </w:sdtPr>
+      <w:sdtEndPr/>
       <w:sdtContent>
         <w:p>
           <w:pPr>
@@ -920,6 +925,7 @@
             <w:id w:val="111145805"/>
             <w:bibliography/>
           </w:sdtPr>
+          <w:sdtEndPr/>
           <w:sdtContent>
             <w:p>
               <w:pPr>
@@ -1928,7 +1934,7 @@
 </file>
 
 <file path=customXml/itemProps1.xml><?xml version="1.0" encoding="utf-8"?>
-<ds:datastoreItem xmlns:ds="http://schemas.openxmlformats.org/officeDocument/2006/customXml" ds:itemID="{34E3048A-C406-476B-908C-22B2F049123E}">
+<ds:datastoreItem xmlns:ds="http://schemas.openxmlformats.org/officeDocument/2006/customXml" ds:itemID="{DFCDEBC0-35BF-4CDF-BCB5-76C109DFE304}">
   <ds:schemaRefs>
     <ds:schemaRef ds:uri="http://schemas.openxmlformats.org/officeDocument/2006/bibliography"/>
   </ds:schemaRefs>

</xml_diff>